<commit_message>
Updated PDF's and Docs Until Jan 25
</commit_message>
<xml_diff>
--- a/Assignments Docs/Assignment 1/Words/Operating Systems.docx
+++ b/Assignments Docs/Assignment 1/Words/Operating Systems.docx
@@ -2498,6 +2498,7 @@
       <w:r>
         <w:rPr>
           <w:rFonts w:ascii="Calibri" w:hAnsi="Calibri" w:cs="Calibri"/>
+          <w:noProof/>
           <w:sz w:val="22"/>
           <w:szCs w:val="22"/>
         </w:rPr>
@@ -3009,7 +3010,7 @@
         <m:oMath>
           <m:r>
             <m:rPr>
-              <m:sty m:val="bi"/>
+              <m:sty m:val="p"/>
             </m:rPr>
             <w:rPr>
               <w:rFonts w:ascii="Cambria Math" w:hAnsi="Cambria Math" w:cs="Calibri"/>
@@ -3383,7 +3384,7 @@
         <m:oMath>
           <m:r>
             <m:rPr>
-              <m:sty m:val="bi"/>
+              <m:sty m:val="p"/>
             </m:rPr>
             <w:rPr>
               <w:rFonts w:ascii="Cambria Math" w:hAnsi="Cambria Math" w:cs="Calibri"/>
@@ -3896,6 +3897,7 @@
           <w:rFonts w:ascii="Calibri" w:hAnsi="Calibri" w:cs="Calibri"/>
           <w:b/>
           <w:bCs/>
+          <w:noProof/>
           <w:sz w:val="22"/>
           <w:szCs w:val="22"/>
         </w:rPr>
@@ -5091,6 +5093,237 @@
       <w:pPr>
         <w:rPr>
           <w:rFonts w:ascii="Calibri" w:hAnsi="Calibri" w:cs="Calibri"/>
+          <w:i/>
+          <w:iCs/>
+          <w:sz w:val="22"/>
+          <w:szCs w:val="22"/>
+        </w:rPr>
+      </w:pPr>
+    </w:p>
+    <w:p>
+      <w:pPr>
+        <w:rPr>
+          <w:rFonts w:ascii="Calibri" w:hAnsi="Calibri" w:cs="Calibri"/>
+          <w:i/>
+          <w:iCs/>
+          <w:sz w:val="22"/>
+          <w:szCs w:val="22"/>
+        </w:rPr>
+      </w:pPr>
+    </w:p>
+    <w:p>
+      <w:pPr>
+        <w:rPr>
+          <w:rFonts w:ascii="Calibri" w:hAnsi="Calibri" w:cs="Calibri"/>
+          <w:i/>
+          <w:iCs/>
+          <w:sz w:val="22"/>
+          <w:szCs w:val="22"/>
+        </w:rPr>
+      </w:pPr>
+    </w:p>
+    <w:p>
+      <w:pPr>
+        <w:rPr>
+          <w:rFonts w:ascii="Calibri" w:hAnsi="Calibri" w:cs="Calibri"/>
+          <w:i/>
+          <w:iCs/>
+          <w:sz w:val="22"/>
+          <w:szCs w:val="22"/>
+        </w:rPr>
+      </w:pPr>
+    </w:p>
+    <w:p>
+      <w:pPr>
+        <w:rPr>
+          <w:rFonts w:ascii="Calibri" w:hAnsi="Calibri" w:cs="Calibri"/>
+          <w:i/>
+          <w:iCs/>
+          <w:sz w:val="22"/>
+          <w:szCs w:val="22"/>
+        </w:rPr>
+      </w:pPr>
+    </w:p>
+    <w:p>
+      <w:pPr>
+        <w:rPr>
+          <w:rFonts w:ascii="Calibri" w:hAnsi="Calibri" w:cs="Calibri"/>
+          <w:i/>
+          <w:iCs/>
+          <w:sz w:val="22"/>
+          <w:szCs w:val="22"/>
+        </w:rPr>
+      </w:pPr>
+    </w:p>
+    <w:p>
+      <w:pPr>
+        <w:rPr>
+          <w:rFonts w:ascii="Calibri" w:hAnsi="Calibri" w:cs="Calibri"/>
+          <w:i/>
+          <w:iCs/>
+          <w:sz w:val="22"/>
+          <w:szCs w:val="22"/>
+        </w:rPr>
+      </w:pPr>
+    </w:p>
+    <w:p>
+      <w:pPr>
+        <w:rPr>
+          <w:rFonts w:ascii="Calibri" w:hAnsi="Calibri" w:cs="Calibri"/>
+          <w:i/>
+          <w:iCs/>
+          <w:sz w:val="22"/>
+          <w:szCs w:val="22"/>
+        </w:rPr>
+      </w:pPr>
+    </w:p>
+    <w:p>
+      <w:pPr>
+        <w:rPr>
+          <w:rFonts w:ascii="Calibri" w:hAnsi="Calibri" w:cs="Calibri"/>
+          <w:i/>
+          <w:iCs/>
+          <w:sz w:val="22"/>
+          <w:szCs w:val="22"/>
+        </w:rPr>
+      </w:pPr>
+    </w:p>
+    <w:p>
+      <w:pPr>
+        <w:rPr>
+          <w:rFonts w:ascii="Calibri" w:hAnsi="Calibri" w:cs="Calibri"/>
+          <w:i/>
+          <w:iCs/>
+          <w:sz w:val="22"/>
+          <w:szCs w:val="22"/>
+        </w:rPr>
+      </w:pPr>
+    </w:p>
+    <w:p>
+      <w:pPr>
+        <w:rPr>
+          <w:rFonts w:ascii="Calibri" w:hAnsi="Calibri" w:cs="Calibri"/>
+          <w:i/>
+          <w:iCs/>
+          <w:sz w:val="22"/>
+          <w:szCs w:val="22"/>
+        </w:rPr>
+      </w:pPr>
+    </w:p>
+    <w:p>
+      <w:pPr>
+        <w:rPr>
+          <w:rFonts w:ascii="Calibri" w:hAnsi="Calibri" w:cs="Calibri"/>
+          <w:i/>
+          <w:iCs/>
+          <w:sz w:val="22"/>
+          <w:szCs w:val="22"/>
+        </w:rPr>
+      </w:pPr>
+    </w:p>
+    <w:p>
+      <w:pPr>
+        <w:rPr>
+          <w:rFonts w:ascii="Calibri" w:hAnsi="Calibri" w:cs="Calibri"/>
+          <w:i/>
+          <w:iCs/>
+          <w:sz w:val="22"/>
+          <w:szCs w:val="22"/>
+        </w:rPr>
+      </w:pPr>
+    </w:p>
+    <w:p>
+      <w:pPr>
+        <w:rPr>
+          <w:rFonts w:ascii="Calibri" w:hAnsi="Calibri" w:cs="Calibri"/>
+          <w:i/>
+          <w:iCs/>
+          <w:sz w:val="22"/>
+          <w:szCs w:val="22"/>
+        </w:rPr>
+      </w:pPr>
+    </w:p>
+    <w:p>
+      <w:pPr>
+        <w:rPr>
+          <w:rFonts w:ascii="Calibri" w:hAnsi="Calibri" w:cs="Calibri"/>
+          <w:i/>
+          <w:iCs/>
+          <w:sz w:val="22"/>
+          <w:szCs w:val="22"/>
+        </w:rPr>
+      </w:pPr>
+    </w:p>
+    <w:p>
+      <w:pPr>
+        <w:rPr>
+          <w:rFonts w:ascii="Calibri" w:hAnsi="Calibri" w:cs="Calibri"/>
+          <w:i/>
+          <w:iCs/>
+          <w:sz w:val="22"/>
+          <w:szCs w:val="22"/>
+        </w:rPr>
+      </w:pPr>
+    </w:p>
+    <w:p>
+      <w:pPr>
+        <w:rPr>
+          <w:rFonts w:ascii="Calibri" w:hAnsi="Calibri" w:cs="Calibri"/>
+          <w:i/>
+          <w:iCs/>
+          <w:sz w:val="22"/>
+          <w:szCs w:val="22"/>
+        </w:rPr>
+      </w:pPr>
+    </w:p>
+    <w:p>
+      <w:pPr>
+        <w:rPr>
+          <w:rFonts w:ascii="Calibri" w:hAnsi="Calibri" w:cs="Calibri"/>
+          <w:i/>
+          <w:iCs/>
+          <w:sz w:val="22"/>
+          <w:szCs w:val="22"/>
+        </w:rPr>
+      </w:pPr>
+    </w:p>
+    <w:p>
+      <w:pPr>
+        <w:rPr>
+          <w:rFonts w:ascii="Calibri" w:hAnsi="Calibri" w:cs="Calibri"/>
+          <w:i/>
+          <w:iCs/>
+          <w:sz w:val="22"/>
+          <w:szCs w:val="22"/>
+        </w:rPr>
+      </w:pPr>
+    </w:p>
+    <w:p>
+      <w:pPr>
+        <w:rPr>
+          <w:rFonts w:ascii="Calibri" w:hAnsi="Calibri" w:cs="Calibri"/>
+          <w:i/>
+          <w:iCs/>
+          <w:sz w:val="22"/>
+          <w:szCs w:val="22"/>
+        </w:rPr>
+      </w:pPr>
+    </w:p>
+    <w:p>
+      <w:pPr>
+        <w:rPr>
+          <w:rFonts w:ascii="Calibri" w:hAnsi="Calibri" w:cs="Calibri"/>
+          <w:i/>
+          <w:iCs/>
+          <w:sz w:val="22"/>
+          <w:szCs w:val="22"/>
+        </w:rPr>
+      </w:pPr>
+    </w:p>
+    <w:p>
+      <w:pPr>
+        <w:rPr>
+          <w:rFonts w:ascii="Calibri" w:hAnsi="Calibri" w:cs="Calibri"/>
           <w:b/>
           <w:bCs/>
           <w:sz w:val="22"/>
@@ -5107,6 +5340,7 @@
           <w:szCs w:val="22"/>
           <w:u w:val="single"/>
         </w:rPr>
+        <w:lastRenderedPageBreak/>
         <w:t>Code in C++</w:t>
       </w:r>
     </w:p>
@@ -5133,10 +5367,10 @@
           <w:rFonts w:ascii="Calibri" w:hAnsi="Calibri" w:cs="Calibri"/>
           <w:b/>
           <w:bCs/>
-          <w:sz w:val="22"/>
-          <w:szCs w:val="22"/>
-        </w:rPr>
-        <w:lastRenderedPageBreak/>
+          <w:noProof/>
+          <w:sz w:val="22"/>
+          <w:szCs w:val="22"/>
+        </w:rPr>
         <w:drawing>
           <wp:inline distT="0" distB="0" distL="0" distR="0" wp14:anchorId="22AEA90E" wp14:editId="21985455">
             <wp:extent cx="5731510" cy="3514725"/>
@@ -5288,6 +5522,7 @@
           <w:rFonts w:ascii="Calibri" w:hAnsi="Calibri" w:cs="Calibri"/>
           <w:b/>
           <w:bCs/>
+          <w:noProof/>
           <w:sz w:val="22"/>
           <w:szCs w:val="22"/>
         </w:rPr>
@@ -5348,10 +5583,9 @@
       <w:pPr>
         <w:rPr>
           <w:rFonts w:ascii="Calibri" w:hAnsi="Calibri" w:cs="Calibri"/>
-          <w:b/>
-          <w:bCs/>
-          <w:sz w:val="22"/>
-          <w:szCs w:val="22"/>
+          <w:sz w:val="22"/>
+          <w:szCs w:val="22"/>
+          <w:lang w:val="en-IN"/>
         </w:rPr>
       </w:pPr>
       <w:r>
@@ -5421,20 +5655,52 @@
       <w:pPr>
         <w:rPr>
           <w:rFonts w:ascii="Calibri" w:hAnsi="Calibri" w:cs="Calibri"/>
-          <w:b/>
-          <w:bCs/>
-          <w:sz w:val="22"/>
-          <w:szCs w:val="22"/>
-        </w:rPr>
-      </w:pPr>
-      <w:r>
-        <w:rPr>
-          <w:rFonts w:ascii="Calibri" w:hAnsi="Calibri" w:cs="Calibri"/>
-          <w:b/>
-          <w:bCs/>
-          <w:sz w:val="22"/>
-          <w:szCs w:val="22"/>
-        </w:rPr>
+          <w:sz w:val="22"/>
+          <w:szCs w:val="22"/>
+          <w:lang w:val="en-IN"/>
+        </w:rPr>
+      </w:pPr>
+    </w:p>
+    <w:p>
+      <w:pPr>
+        <w:rPr>
+          <w:rFonts w:ascii="Calibri" w:hAnsi="Calibri" w:cs="Calibri"/>
+          <w:sz w:val="22"/>
+          <w:szCs w:val="22"/>
+          <w:lang w:val="en-IN"/>
+        </w:rPr>
+      </w:pPr>
+    </w:p>
+    <w:p>
+      <w:pPr>
+        <w:rPr>
+          <w:rFonts w:ascii="Calibri" w:hAnsi="Calibri" w:cs="Calibri"/>
+          <w:b/>
+          <w:bCs/>
+          <w:sz w:val="22"/>
+          <w:szCs w:val="22"/>
+        </w:rPr>
+      </w:pPr>
+    </w:p>
+    <w:p>
+      <w:pPr>
+        <w:rPr>
+          <w:rFonts w:ascii="Calibri" w:hAnsi="Calibri" w:cs="Calibri"/>
+          <w:b/>
+          <w:bCs/>
+          <w:sz w:val="22"/>
+          <w:szCs w:val="22"/>
+        </w:rPr>
+      </w:pPr>
+      <w:r>
+        <w:rPr>
+          <w:rFonts w:ascii="Calibri" w:hAnsi="Calibri" w:cs="Calibri"/>
+          <w:b/>
+          <w:bCs/>
+          <w:sz w:val="22"/>
+          <w:szCs w:val="22"/>
+        </w:rPr>
+        <w:lastRenderedPageBreak/>
         <w:t xml:space="preserve">Result </w:t>
       </w:r>
     </w:p>
@@ -5485,6 +5751,7 @@
           <w:rFonts w:ascii="Calibri" w:hAnsi="Calibri" w:cs="Calibri"/>
           <w:b/>
           <w:bCs/>
+          <w:noProof/>
           <w:sz w:val="22"/>
           <w:szCs w:val="22"/>
         </w:rPr>
@@ -5622,6 +5889,7 @@
           <w:rFonts w:ascii="Calibri" w:hAnsi="Calibri" w:cs="Calibri"/>
           <w:b/>
           <w:bCs/>
+          <w:noProof/>
           <w:sz w:val="22"/>
           <w:szCs w:val="22"/>
         </w:rPr>
@@ -5801,6 +6069,7 @@
           <w:rFonts w:ascii="Calibri" w:hAnsi="Calibri" w:cs="Calibri"/>
           <w:b/>
           <w:bCs/>
+          <w:noProof/>
           <w:sz w:val="22"/>
           <w:szCs w:val="22"/>
         </w:rPr>
@@ -5986,6 +6255,7 @@
           <w:rFonts w:ascii="Calibri" w:hAnsi="Calibri" w:cs="Calibri"/>
           <w:b/>
           <w:bCs/>
+          <w:noProof/>
           <w:sz w:val="22"/>
           <w:szCs w:val="22"/>
         </w:rPr>
@@ -6193,6 +6463,7 @@
           <w:rFonts w:ascii="Calibri" w:hAnsi="Calibri" w:cs="Calibri"/>
           <w:b/>
           <w:bCs/>
+          <w:noProof/>
           <w:sz w:val="22"/>
           <w:szCs w:val="22"/>
         </w:rPr>
@@ -6552,7 +6823,6 @@
           <w:sz w:val="22"/>
           <w:szCs w:val="22"/>
         </w:rPr>
-        <w:lastRenderedPageBreak/>
         <w:t>5. Declaration of matrix1, matrix 2 and matrixadd with [rows][columns]</w:t>
       </w:r>
     </w:p>
@@ -7688,6 +7958,7 @@
       <w:r>
         <w:rPr>
           <w:rFonts w:ascii="Calibri" w:hAnsi="Calibri" w:cs="Calibri"/>
+          <w:noProof/>
           <w:sz w:val="22"/>
           <w:szCs w:val="22"/>
         </w:rPr>
@@ -7835,6 +8106,7 @@
       <w:r>
         <w:rPr>
           <w:rFonts w:ascii="Calibri" w:hAnsi="Calibri" w:cs="Calibri"/>
+          <w:noProof/>
           <w:sz w:val="22"/>
           <w:szCs w:val="22"/>
         </w:rPr>
@@ -7989,6 +8261,7 @@
       <w:r>
         <w:rPr>
           <w:rFonts w:ascii="Calibri" w:hAnsi="Calibri" w:cs="Calibri"/>
+          <w:noProof/>
           <w:sz w:val="22"/>
           <w:szCs w:val="22"/>
         </w:rPr>
@@ -8208,6 +8481,7 @@
           <w:rFonts w:ascii="Calibri" w:hAnsi="Calibri" w:cs="Calibri"/>
           <w:b/>
           <w:bCs/>
+          <w:noProof/>
           <w:sz w:val="22"/>
           <w:szCs w:val="22"/>
         </w:rPr>
@@ -8387,6 +8661,7 @@
           <w:rFonts w:ascii="Calibri" w:hAnsi="Calibri" w:cs="Calibri"/>
           <w:b/>
           <w:bCs/>
+          <w:noProof/>
           <w:sz w:val="22"/>
           <w:szCs w:val="22"/>
         </w:rPr>
@@ -8651,6 +8926,7 @@
       <w:r>
         <w:rPr>
           <w:rFonts w:ascii="Calibri" w:hAnsi="Calibri" w:cs="Calibri"/>
+          <w:noProof/>
           <w:sz w:val="22"/>
           <w:szCs w:val="22"/>
         </w:rPr>
@@ -8812,6 +9088,7 @@
       <w:r>
         <w:rPr>
           <w:rFonts w:ascii="Calibri" w:hAnsi="Calibri" w:cs="Calibri"/>
+          <w:noProof/>
           <w:sz w:val="22"/>
           <w:szCs w:val="22"/>
         </w:rPr>
@@ -8988,6 +9265,7 @@
           <w:rFonts w:ascii="Calibri" w:hAnsi="Calibri" w:cs="Calibri"/>
           <w:b/>
           <w:bCs/>
+          <w:noProof/>
           <w:sz w:val="22"/>
           <w:szCs w:val="22"/>
         </w:rPr>
@@ -9173,6 +9451,7 @@
           <w:rFonts w:ascii="Calibri" w:hAnsi="Calibri" w:cs="Calibri"/>
           <w:b/>
           <w:bCs/>
+          <w:noProof/>
           <w:sz w:val="22"/>
           <w:szCs w:val="22"/>
         </w:rPr>
@@ -9367,6 +9646,7 @@
           <w:rFonts w:ascii="Calibri" w:hAnsi="Calibri" w:cs="Calibri"/>
           <w:i/>
           <w:iCs/>
+          <w:noProof/>
           <w:sz w:val="22"/>
           <w:szCs w:val="22"/>
         </w:rPr>
@@ -9530,6 +9810,7 @@
           <w:rFonts w:ascii="Calibri" w:hAnsi="Calibri" w:cs="Calibri"/>
           <w:b/>
           <w:bCs/>
+          <w:noProof/>
           <w:sz w:val="22"/>
           <w:szCs w:val="22"/>
         </w:rPr>
@@ -9912,6 +10193,7 @@
           <w:rFonts w:ascii="Calibri" w:hAnsi="Calibri" w:cs="Calibri"/>
           <w:b/>
           <w:bCs/>
+          <w:noProof/>
           <w:sz w:val="22"/>
           <w:szCs w:val="22"/>
         </w:rPr>
@@ -10104,6 +10386,7 @@
           <w:rFonts w:ascii="Calibri" w:hAnsi="Calibri" w:cs="Calibri"/>
           <w:b/>
           <w:bCs/>
+          <w:noProof/>
           <w:sz w:val="22"/>
           <w:szCs w:val="22"/>
         </w:rPr>
@@ -10297,6 +10580,7 @@
           <w:rFonts w:ascii="Calibri" w:hAnsi="Calibri" w:cs="Calibri"/>
           <w:b/>
           <w:bCs/>
+          <w:noProof/>
           <w:sz w:val="22"/>
           <w:szCs w:val="22"/>
         </w:rPr>
@@ -10501,6 +10785,7 @@
           <w:rFonts w:ascii="Calibri" w:hAnsi="Calibri" w:cs="Calibri"/>
           <w:b/>
           <w:bCs/>
+          <w:noProof/>
           <w:sz w:val="22"/>
           <w:szCs w:val="22"/>
         </w:rPr>
@@ -10705,6 +10990,7 @@
           <w:rFonts w:ascii="Calibri" w:hAnsi="Calibri" w:cs="Calibri"/>
           <w:b/>
           <w:bCs/>
+          <w:noProof/>
           <w:sz w:val="22"/>
           <w:szCs w:val="22"/>
         </w:rPr>
@@ -10953,6 +11239,7 @@
           <w:rFonts w:ascii="Calibri" w:hAnsi="Calibri" w:cs="Calibri"/>
           <w:b/>
           <w:bCs/>
+          <w:noProof/>
           <w:sz w:val="22"/>
           <w:szCs w:val="22"/>
         </w:rPr>
@@ -11287,6 +11574,7 @@
           <w:rFonts w:ascii="Calibri" w:hAnsi="Calibri" w:cs="Calibri"/>
           <w:b/>
           <w:bCs/>
+          <w:noProof/>
           <w:sz w:val="22"/>
           <w:szCs w:val="22"/>
         </w:rPr>
@@ -11485,6 +11773,7 @@
           <w:rFonts w:ascii="Calibri" w:hAnsi="Calibri" w:cs="Calibri"/>
           <w:b/>
           <w:bCs/>
+          <w:noProof/>
           <w:sz w:val="22"/>
           <w:szCs w:val="22"/>
         </w:rPr>
@@ -11682,6 +11971,7 @@
           <w:rFonts w:ascii="Calibri" w:hAnsi="Calibri" w:cs="Calibri"/>
           <w:b/>
           <w:bCs/>
+          <w:noProof/>
           <w:sz w:val="22"/>
           <w:szCs w:val="22"/>
         </w:rPr>
@@ -11879,6 +12169,7 @@
           <w:rFonts w:ascii="Calibri" w:hAnsi="Calibri" w:cs="Calibri"/>
           <w:b/>
           <w:bCs/>
+          <w:noProof/>
           <w:sz w:val="22"/>
           <w:szCs w:val="22"/>
         </w:rPr>
@@ -12076,6 +12367,7 @@
           <w:rFonts w:ascii="Calibri" w:hAnsi="Calibri" w:cs="Calibri"/>
           <w:b/>
           <w:bCs/>
+          <w:noProof/>
           <w:sz w:val="22"/>
           <w:szCs w:val="22"/>
         </w:rPr>
@@ -12439,6 +12731,7 @@
           <w:rFonts w:ascii="Calibri" w:hAnsi="Calibri" w:cs="Calibri"/>
           <w:b/>
           <w:bCs/>
+          <w:noProof/>
           <w:sz w:val="22"/>
           <w:szCs w:val="22"/>
         </w:rPr>
@@ -12726,6 +13019,7 @@
           <w:rFonts w:ascii="Calibri" w:hAnsi="Calibri" w:cs="Calibri"/>
           <w:b/>
           <w:bCs/>
+          <w:noProof/>
           <w:sz w:val="22"/>
           <w:szCs w:val="22"/>
         </w:rPr>
@@ -13008,6 +13302,7 @@
       <w:r>
         <w:rPr>
           <w:rFonts w:ascii="Calibri" w:hAnsi="Calibri" w:cs="Calibri"/>
+          <w:noProof/>
           <w:sz w:val="22"/>
           <w:szCs w:val="22"/>
         </w:rPr>
@@ -13280,6 +13575,7 @@
           <w:rFonts w:ascii="Calibri" w:hAnsi="Calibri" w:cs="Calibri"/>
           <w:b/>
           <w:bCs/>
+          <w:noProof/>
           <w:sz w:val="22"/>
           <w:szCs w:val="22"/>
         </w:rPr>
@@ -13591,6 +13887,7 @@
           <w:rFonts w:ascii="Calibri" w:hAnsi="Calibri" w:cs="Calibri"/>
           <w:b/>
           <w:bCs/>
+          <w:noProof/>
           <w:sz w:val="22"/>
           <w:szCs w:val="22"/>
         </w:rPr>
@@ -13847,6 +14144,7 @@
           <w:rFonts w:ascii="Calibri" w:hAnsi="Calibri" w:cs="Calibri"/>
           <w:b/>
           <w:bCs/>
+          <w:noProof/>
           <w:sz w:val="22"/>
           <w:szCs w:val="22"/>
         </w:rPr>
@@ -14127,6 +14425,7 @@
           <w:rFonts w:ascii="Calibri" w:hAnsi="Calibri" w:cs="Calibri"/>
           <w:b/>
           <w:bCs/>
+          <w:noProof/>
           <w:sz w:val="22"/>
           <w:szCs w:val="22"/>
         </w:rPr>
@@ -14336,6 +14635,7 @@
           <w:rFonts w:ascii="Calibri" w:hAnsi="Calibri" w:cs="Calibri"/>
           <w:b/>
           <w:bCs/>
+          <w:noProof/>
           <w:sz w:val="22"/>
           <w:szCs w:val="22"/>
         </w:rPr>
@@ -14534,6 +14834,7 @@
           <w:rFonts w:ascii="Calibri" w:hAnsi="Calibri" w:cs="Calibri"/>
           <w:b/>
           <w:bCs/>
+          <w:noProof/>
           <w:sz w:val="22"/>
           <w:szCs w:val="22"/>
         </w:rPr>
@@ -15003,6 +15304,7 @@
           <w:rFonts w:ascii="Calibri" w:hAnsi="Calibri" w:cs="Calibri"/>
           <w:b/>
           <w:bCs/>
+          <w:noProof/>
           <w:sz w:val="22"/>
           <w:szCs w:val="22"/>
         </w:rPr>
@@ -15240,6 +15542,7 @@
           <w:rFonts w:ascii="Calibri" w:hAnsi="Calibri" w:cs="Calibri"/>
           <w:b/>
           <w:bCs/>
+          <w:noProof/>
           <w:sz w:val="22"/>
           <w:szCs w:val="22"/>
         </w:rPr>
@@ -15488,6 +15791,7 @@
           <w:rFonts w:ascii="Calibri" w:hAnsi="Calibri" w:cs="Calibri"/>
           <w:b/>
           <w:bCs/>
+          <w:noProof/>
           <w:sz w:val="22"/>
           <w:szCs w:val="22"/>
         </w:rPr>
@@ -15814,6 +16118,7 @@
           <w:rFonts w:ascii="Calibri" w:hAnsi="Calibri" w:cs="Calibri"/>
           <w:b/>
           <w:bCs/>
+          <w:noProof/>
           <w:sz w:val="22"/>
           <w:szCs w:val="22"/>
         </w:rPr>
@@ -16016,6 +16321,7 @@
           <w:rFonts w:ascii="Calibri" w:hAnsi="Calibri" w:cs="Calibri"/>
           <w:b/>
           <w:bCs/>
+          <w:noProof/>
           <w:sz w:val="22"/>
           <w:szCs w:val="22"/>
         </w:rPr>
@@ -16231,6 +16537,7 @@
           <w:rFonts w:ascii="Calibri" w:hAnsi="Calibri" w:cs="Calibri"/>
           <w:b/>
           <w:bCs/>
+          <w:noProof/>
           <w:sz w:val="22"/>
           <w:szCs w:val="22"/>
         </w:rPr>
@@ -19096,8 +19403,14 @@
         <w:rFonts w:ascii="Calibri" w:hAnsi="Calibri" w:cs="Calibri"/>
         <w:noProof/>
       </w:rPr>
-      <w:pict w14:anchorId="6E376D69">
-        <v:rect id="4097" o:spid="_x0000_i1025" alt="" style="width:451.3pt;height:.05pt;visibility:visible;mso-width-percent:0;mso-height-percent:0;mso-wrap-distance-left:0;mso-wrap-distance-right:0;mso-width-percent:0;mso-height-percent:0" o:hralign="center" o:hrstd="t" o:hr="t" fillcolor="#aca899" stroked="f"/>
+    </w:r>
+    <w:r>
+      <w:rPr>
+        <w:rFonts w:ascii="Calibri" w:hAnsi="Calibri" w:cs="Calibri"/>
+        <w:noProof/>
+      </w:rPr>
+      <w:pict w14:anchorId="7B3E7918">
+        <v:rect id="_x0000_i1026" alt="" style="width:451.3pt;height:.05pt;visibility:visible;mso-width-percent:0;mso-height-percent:0;mso-wrap-distance-left:0;mso-wrap-distance-right:0;mso-width-percent:0;mso-height-percent:0" o:hralign="center" o:hrstd="t" o:hr="t" fillcolor="#aca899" stroked="f"/>
       </w:pict>
     </w:r>
   </w:p>
@@ -19140,15 +19453,7 @@
               <w:sz w:val="16"/>
               <w:szCs w:val="16"/>
             </w:rPr>
-            <w:t>Operating System</w:t>
-          </w:r>
-          <w:r>
-            <w:rPr>
-              <w:rFonts w:ascii="Calibri" w:hAnsi="Calibri" w:cs="Calibri"/>
-              <w:sz w:val="16"/>
-              <w:szCs w:val="16"/>
-            </w:rPr>
-            <w:t>s</w:t>
+            <w:t>Operating Systems</w:t>
           </w:r>
         </w:p>
         <w:p>
@@ -22740,6 +23045,7 @@
   <w:style w:type="character" w:default="1" w:styleId="DefaultParagraphFont">
     <w:name w:val="Default Paragraph Font"/>
     <w:uiPriority w:val="1"/>
+    <w:semiHidden/>
     <w:unhideWhenUsed/>
   </w:style>
   <w:style w:type="table" w:default="1" w:styleId="TableNormal">

</xml_diff>